<commit_message>
Assignment 4 part2 complete
</commit_message>
<xml_diff>
--- a/Assignments/Choudhury_metcs682_TermProjectPart2.docx
+++ b/Assignments/Choudhury_metcs682_TermProjectPart2.docx
@@ -579,99 +579,6 @@
         </w:p>
       </w:sdtContent>
     </w:sdt>
-    <w:p>
-      <w:pPr>
-        <w:jc w:val="right"/>
-        <w:rPr>
-          <w:rFonts w:ascii="Arial Narrow" w:hAnsi="Arial Narrow" w:cs="Times New Roman"/>
-          <w:color w:val="A6A6A6" w:themeColor="background1" w:themeShade="A6"/>
-          <w:sz w:val="20"/>
-          <w:szCs w:val="20"/>
-          <w:bdr w:val="none" w:sz="0" w:space="0" w:color="auto" w:frame="1"/>
-          <w:shd w:val="clear" w:color="auto" w:fill="FFFFFF"/>
-        </w:rPr>
-      </w:pPr>
-      <w:r>
-        <w:rPr>
-          <w:rFonts w:ascii="Arial Narrow" w:hAnsi="Arial Narrow" w:cs="Times New Roman"/>
-          <w:color w:val="A6A6A6" w:themeColor="background1" w:themeShade="A6"/>
-          <w:sz w:val="20"/>
-          <w:szCs w:val="20"/>
-          <w:bdr w:val="none" w:sz="0" w:space="0" w:color="auto" w:frame="1"/>
-          <w:shd w:val="clear" w:color="auto" w:fill="FFFFFF"/>
-        </w:rPr>
-        <w:lastRenderedPageBreak/>
-        <w:t>Last Updated</w:t>
-      </w:r>
-      <w:r>
-        <w:rPr>
-          <w:rFonts w:ascii="Arial Narrow" w:hAnsi="Arial Narrow" w:cs="Times New Roman"/>
-          <w:color w:val="A6A6A6" w:themeColor="background1" w:themeShade="A6"/>
-          <w:sz w:val="20"/>
-          <w:szCs w:val="20"/>
-          <w:bdr w:val="none" w:sz="0" w:space="0" w:color="auto" w:frame="1"/>
-          <w:shd w:val="clear" w:color="auto" w:fill="FFFFFF"/>
-        </w:rPr>
-        <w:t xml:space="preserve"> </w:t>
-      </w:r>
-      <w:proofErr w:type="gramStart"/>
-      <w:r>
-        <w:rPr>
-          <w:rFonts w:ascii="Arial Narrow" w:hAnsi="Arial Narrow" w:cs="Times New Roman"/>
-          <w:color w:val="A6A6A6" w:themeColor="background1" w:themeShade="A6"/>
-          <w:sz w:val="20"/>
-          <w:szCs w:val="20"/>
-          <w:bdr w:val="none" w:sz="0" w:space="0" w:color="auto" w:frame="1"/>
-          <w:shd w:val="clear" w:color="auto" w:fill="FFFFFF"/>
-        </w:rPr>
-        <w:t>1</w:t>
-      </w:r>
-      <w:r>
-        <w:rPr>
-          <w:rFonts w:ascii="Arial Narrow" w:hAnsi="Arial Narrow" w:cs="Times New Roman"/>
-          <w:color w:val="A6A6A6" w:themeColor="background1" w:themeShade="A6"/>
-          <w:sz w:val="20"/>
-          <w:szCs w:val="20"/>
-          <w:bdr w:val="none" w:sz="0" w:space="0" w:color="auto" w:frame="1"/>
-          <w:shd w:val="clear" w:color="auto" w:fill="FFFFFF"/>
-        </w:rPr>
-        <w:t>/</w:t>
-      </w:r>
-      <w:r>
-        <w:rPr>
-          <w:rFonts w:ascii="Arial Narrow" w:hAnsi="Arial Narrow" w:cs="Times New Roman"/>
-          <w:color w:val="A6A6A6" w:themeColor="background1" w:themeShade="A6"/>
-          <w:sz w:val="20"/>
-          <w:szCs w:val="20"/>
-          <w:bdr w:val="none" w:sz="0" w:space="0" w:color="auto" w:frame="1"/>
-          <w:shd w:val="clear" w:color="auto" w:fill="FFFFFF"/>
-        </w:rPr>
-        <w:t>26</w:t>
-      </w:r>
-      <w:r>
-        <w:rPr>
-          <w:rFonts w:ascii="Arial Narrow" w:hAnsi="Arial Narrow" w:cs="Times New Roman"/>
-          <w:color w:val="A6A6A6" w:themeColor="background1" w:themeShade="A6"/>
-          <w:sz w:val="20"/>
-          <w:szCs w:val="20"/>
-          <w:bdr w:val="none" w:sz="0" w:space="0" w:color="auto" w:frame="1"/>
-          <w:shd w:val="clear" w:color="auto" w:fill="FFFFFF"/>
-        </w:rPr>
-        <w:t>/202</w:t>
-      </w:r>
-      <w:r>
-        <w:rPr>
-          <w:rFonts w:ascii="Arial Narrow" w:hAnsi="Arial Narrow" w:cs="Times New Roman"/>
-          <w:color w:val="A6A6A6" w:themeColor="background1" w:themeShade="A6"/>
-          <w:sz w:val="20"/>
-          <w:szCs w:val="20"/>
-          <w:bdr w:val="none" w:sz="0" w:space="0" w:color="auto" w:frame="1"/>
-          <w:shd w:val="clear" w:color="auto" w:fill="FFFFFF"/>
-        </w:rPr>
-        <w:t>4</w:t>
-      </w:r>
-      <w:proofErr w:type="gramEnd"/>
-    </w:p>
     <w:bookmarkStart w:id="0" w:name="_Hlk54727767" w:displacedByCustomXml="next"/>
     <w:sdt>
       <w:sdtPr>
@@ -727,7 +634,7 @@
           <w:r>
             <w:fldChar w:fldCharType="separate"/>
           </w:r>
-          <w:hyperlink w:anchor="_Toc158285554" w:history="1">
+          <w:hyperlink w:anchor="_Toc158386283" w:history="1">
             <w:r>
               <w:rPr>
                 <w:rStyle w:val="Hyperlink"/>
@@ -772,7 +679,7 @@
                 <w:noProof/>
                 <w:webHidden/>
               </w:rPr>
-              <w:instrText xml:space="preserve"> PAGEREF _Toc158285554 \h </w:instrText>
+              <w:instrText xml:space="preserve"> PAGEREF _Toc158386283 \h </w:instrText>
             </w:r>
             <w:r>
               <w:rPr>
@@ -817,7 +724,7 @@
               <w14:ligatures w14:val="standardContextual"/>
             </w:rPr>
           </w:pPr>
-          <w:hyperlink w:anchor="_Toc158285556" w:history="1">
+          <w:hyperlink w:anchor="_Toc158386285" w:history="1">
             <w:r>
               <w:rPr>
                 <w:rStyle w:val="Hyperlink"/>
@@ -844,7 +751,7 @@
                 <w:noProof/>
                 <w:webHidden/>
               </w:rPr>
-              <w:instrText xml:space="preserve"> PAGEREF _Toc158285556 \h </w:instrText>
+              <w:instrText xml:space="preserve"> PAGEREF _Toc158386285 \h </w:instrText>
             </w:r>
             <w:r>
               <w:rPr>
@@ -890,7 +797,7 @@
               <w14:ligatures w14:val="standardContextual"/>
             </w:rPr>
           </w:pPr>
-          <w:hyperlink w:anchor="_Toc158285557" w:history="1">
+          <w:hyperlink w:anchor="_Toc158386286" w:history="1">
             <w:r>
               <w:rPr>
                 <w:rStyle w:val="Hyperlink"/>
@@ -935,7 +842,7 @@
                 <w:noProof/>
                 <w:webHidden/>
               </w:rPr>
-              <w:instrText xml:space="preserve"> PAGEREF _Toc158285557 \h </w:instrText>
+              <w:instrText xml:space="preserve"> PAGEREF _Toc158386286 \h </w:instrText>
             </w:r>
             <w:r>
               <w:rPr>
@@ -973,10 +880,14 @@
               <w:tab w:val="right" w:leader="dot" w:pos="10790"/>
             </w:tabs>
             <w:rPr>
+              <w:rFonts w:asciiTheme="minorHAnsi" w:eastAsiaTheme="minorEastAsia" w:hAnsiTheme="minorHAnsi"/>
               <w:noProof/>
+              <w:kern w:val="2"/>
+              <w:szCs w:val="24"/>
+              <w14:ligatures w14:val="standardContextual"/>
             </w:rPr>
           </w:pPr>
-          <w:hyperlink w:anchor="_Toc158285559" w:history="1">
+          <w:hyperlink w:anchor="_Toc158386288" w:history="1">
             <w:r>
               <w:rPr>
                 <w:rStyle w:val="Hyperlink"/>
@@ -1003,7 +914,7 @@
                 <w:noProof/>
                 <w:webHidden/>
               </w:rPr>
-              <w:instrText xml:space="preserve"> PAGEREF _Toc158285559 \h </w:instrText>
+              <w:instrText xml:space="preserve"> PAGEREF _Toc158386288 \h </w:instrText>
             </w:r>
             <w:r>
               <w:rPr>
@@ -1049,7 +960,7 @@
               <w14:ligatures w14:val="standardContextual"/>
             </w:rPr>
           </w:pPr>
-          <w:hyperlink w:anchor="_Toc158285560" w:history="1">
+          <w:hyperlink w:anchor="_Toc158386289" w:history="1">
             <w:r>
               <w:rPr>
                 <w:rStyle w:val="Hyperlink"/>
@@ -1094,7 +1005,7 @@
                 <w:noProof/>
                 <w:webHidden/>
               </w:rPr>
-              <w:instrText xml:space="preserve"> PAGEREF _Toc158285560 \h </w:instrText>
+              <w:instrText xml:space="preserve"> PAGEREF _Toc158386289 \h </w:instrText>
             </w:r>
             <w:r>
               <w:rPr>
@@ -1132,10 +1043,14 @@
               <w:tab w:val="right" w:leader="dot" w:pos="10790"/>
             </w:tabs>
             <w:rPr>
+              <w:rFonts w:asciiTheme="minorHAnsi" w:eastAsiaTheme="minorEastAsia" w:hAnsiTheme="minorHAnsi"/>
               <w:noProof/>
+              <w:kern w:val="2"/>
+              <w:szCs w:val="24"/>
+              <w14:ligatures w14:val="standardContextual"/>
             </w:rPr>
           </w:pPr>
-          <w:hyperlink w:anchor="_Toc158285561" w:history="1">
+          <w:hyperlink w:anchor="_Toc158386290" w:history="1">
             <w:r>
               <w:rPr>
                 <w:rStyle w:val="Hyperlink"/>
@@ -1162,7 +1077,7 @@
                 <w:noProof/>
                 <w:webHidden/>
               </w:rPr>
-              <w:instrText xml:space="preserve"> PAGEREF _Toc158285561 \h </w:instrText>
+              <w:instrText xml:space="preserve"> PAGEREF _Toc158386290 \h </w:instrText>
             </w:r>
             <w:r>
               <w:rPr>
@@ -1208,7 +1123,7 @@
               <w14:ligatures w14:val="standardContextual"/>
             </w:rPr>
           </w:pPr>
-          <w:hyperlink w:anchor="_Toc158285562" w:history="1">
+          <w:hyperlink w:anchor="_Toc158386291" w:history="1">
             <w:r>
               <w:rPr>
                 <w:rStyle w:val="Hyperlink"/>
@@ -1253,7 +1168,7 @@
                 <w:noProof/>
                 <w:webHidden/>
               </w:rPr>
-              <w:instrText xml:space="preserve"> PAGEREF _Toc158285562 \h </w:instrText>
+              <w:instrText xml:space="preserve"> PAGEREF _Toc158386291 \h </w:instrText>
             </w:r>
             <w:r>
               <w:rPr>
@@ -1273,7 +1188,7 @@
                 <w:noProof/>
                 <w:webHidden/>
               </w:rPr>
-              <w:t>6</w:t>
+              <w:t>7</w:t>
             </w:r>
             <w:r>
               <w:rPr>
@@ -1298,7 +1213,7 @@
               <w14:ligatures w14:val="standardContextual"/>
             </w:rPr>
           </w:pPr>
-          <w:hyperlink w:anchor="_Toc158285563" w:history="1">
+          <w:hyperlink w:anchor="_Toc158386292" w:history="1">
             <w:r>
               <w:rPr>
                 <w:rStyle w:val="Hyperlink"/>
@@ -1325,7 +1240,7 @@
                 <w:noProof/>
                 <w:webHidden/>
               </w:rPr>
-              <w:instrText xml:space="preserve"> PAGEREF _Toc158285563 \h </w:instrText>
+              <w:instrText xml:space="preserve"> PAGEREF _Toc158386292 \h </w:instrText>
             </w:r>
             <w:r>
               <w:rPr>
@@ -1345,7 +1260,7 @@
                 <w:noProof/>
                 <w:webHidden/>
               </w:rPr>
-              <w:t>6</w:t>
+              <w:t>7</w:t>
             </w:r>
             <w:r>
               <w:rPr>
@@ -1370,7 +1285,7 @@
               <w14:ligatures w14:val="standardContextual"/>
             </w:rPr>
           </w:pPr>
-          <w:hyperlink w:anchor="_Toc158285564" w:history="1">
+          <w:hyperlink w:anchor="_Toc158386293" w:history="1">
             <w:r>
               <w:rPr>
                 <w:rStyle w:val="Hyperlink"/>
@@ -1397,7 +1312,7 @@
                 <w:noProof/>
                 <w:webHidden/>
               </w:rPr>
-              <w:instrText xml:space="preserve"> PAGEREF _Toc158285564 \h </w:instrText>
+              <w:instrText xml:space="preserve"> PAGEREF _Toc158386293 \h </w:instrText>
             </w:r>
             <w:r>
               <w:rPr>
@@ -1417,7 +1332,7 @@
                 <w:noProof/>
                 <w:webHidden/>
               </w:rPr>
-              <w:t>6</w:t>
+              <w:t>7</w:t>
             </w:r>
             <w:r>
               <w:rPr>
@@ -1442,7 +1357,7 @@
               <w14:ligatures w14:val="standardContextual"/>
             </w:rPr>
           </w:pPr>
-          <w:hyperlink w:anchor="_Toc158285565" w:history="1">
+          <w:hyperlink w:anchor="_Toc158386294" w:history="1">
             <w:r>
               <w:rPr>
                 <w:rStyle w:val="Hyperlink"/>
@@ -1469,7 +1384,7 @@
                 <w:noProof/>
                 <w:webHidden/>
               </w:rPr>
-              <w:instrText xml:space="preserve"> PAGEREF _Toc158285565 \h </w:instrText>
+              <w:instrText xml:space="preserve"> PAGEREF _Toc158386294 \h </w:instrText>
             </w:r>
             <w:r>
               <w:rPr>
@@ -1489,7 +1404,7 @@
                 <w:noProof/>
                 <w:webHidden/>
               </w:rPr>
-              <w:t>6</w:t>
+              <w:t>7</w:t>
             </w:r>
             <w:r>
               <w:rPr>
@@ -1514,7 +1429,7 @@
               <w14:ligatures w14:val="standardContextual"/>
             </w:rPr>
           </w:pPr>
-          <w:hyperlink w:anchor="_Toc158285566" w:history="1">
+          <w:hyperlink w:anchor="_Toc158386295" w:history="1">
             <w:r>
               <w:rPr>
                 <w:rStyle w:val="Hyperlink"/>
@@ -1541,7 +1456,7 @@
                 <w:noProof/>
                 <w:webHidden/>
               </w:rPr>
-              <w:instrText xml:space="preserve"> PAGEREF _Toc158285566 \h </w:instrText>
+              <w:instrText xml:space="preserve"> PAGEREF _Toc158386295 \h </w:instrText>
             </w:r>
             <w:r>
               <w:rPr>
@@ -1561,7 +1476,7 @@
                 <w:noProof/>
                 <w:webHidden/>
               </w:rPr>
-              <w:t>6</w:t>
+              <w:t>7</w:t>
             </w:r>
             <w:r>
               <w:rPr>
@@ -1586,7 +1501,7 @@
               <w14:ligatures w14:val="standardContextual"/>
             </w:rPr>
           </w:pPr>
-          <w:hyperlink w:anchor="_Toc158285567" w:history="1">
+          <w:hyperlink w:anchor="_Toc158386296" w:history="1">
             <w:r>
               <w:rPr>
                 <w:rStyle w:val="Hyperlink"/>
@@ -1617,7 +1532,7 @@
                 <w:noProof/>
                 <w:webHidden/>
               </w:rPr>
-              <w:instrText xml:space="preserve"> PAGEREF _Toc158285567 \h </w:instrText>
+              <w:instrText xml:space="preserve"> PAGEREF _Toc158386296 \h </w:instrText>
             </w:r>
             <w:r>
               <w:rPr>
@@ -1637,7 +1552,7 @@
                 <w:noProof/>
                 <w:webHidden/>
               </w:rPr>
-              <w:t>7</w:t>
+              <w:t>8</w:t>
             </w:r>
             <w:r>
               <w:rPr>
@@ -1662,7 +1577,7 @@
               <w14:ligatures w14:val="standardContextual"/>
             </w:rPr>
           </w:pPr>
-          <w:hyperlink w:anchor="_Toc158285568" w:history="1">
+          <w:hyperlink w:anchor="_Toc158386297" w:history="1">
             <w:r>
               <w:rPr>
                 <w:rStyle w:val="Hyperlink"/>
@@ -1693,7 +1608,7 @@
                 <w:noProof/>
                 <w:webHidden/>
               </w:rPr>
-              <w:instrText xml:space="preserve"> PAGEREF _Toc158285568 \h </w:instrText>
+              <w:instrText xml:space="preserve"> PAGEREF _Toc158386297 \h </w:instrText>
             </w:r>
             <w:r>
               <w:rPr>
@@ -1713,7 +1628,7 @@
                 <w:noProof/>
                 <w:webHidden/>
               </w:rPr>
-              <w:t>8</w:t>
+              <w:t>9</w:t>
             </w:r>
             <w:r>
               <w:rPr>
@@ -1738,7 +1653,7 @@
               <w14:ligatures w14:val="standardContextual"/>
             </w:rPr>
           </w:pPr>
-          <w:hyperlink w:anchor="_Toc158285569" w:history="1">
+          <w:hyperlink w:anchor="_Toc158386298" w:history="1">
             <w:r>
               <w:rPr>
                 <w:rStyle w:val="Hyperlink"/>
@@ -1765,7 +1680,7 @@
                 <w:noProof/>
                 <w:webHidden/>
               </w:rPr>
-              <w:instrText xml:space="preserve"> PAGEREF _Toc158285569 \h </w:instrText>
+              <w:instrText xml:space="preserve"> PAGEREF _Toc158386298 \h </w:instrText>
             </w:r>
             <w:r>
               <w:rPr>
@@ -1785,7 +1700,7 @@
                 <w:noProof/>
                 <w:webHidden/>
               </w:rPr>
-              <w:t>8</w:t>
+              <w:t>10</w:t>
             </w:r>
             <w:r>
               <w:rPr>
@@ -1810,7 +1725,7 @@
               <w14:ligatures w14:val="standardContextual"/>
             </w:rPr>
           </w:pPr>
-          <w:hyperlink w:anchor="_Toc158285570" w:history="1">
+          <w:hyperlink w:anchor="_Toc158386299" w:history="1">
             <w:r>
               <w:rPr>
                 <w:rStyle w:val="Hyperlink"/>
@@ -1845,7 +1760,7 @@
                 <w:noProof/>
                 <w:webHidden/>
               </w:rPr>
-              <w:instrText xml:space="preserve"> PAGEREF _Toc158285570 \h </w:instrText>
+              <w:instrText xml:space="preserve"> PAGEREF _Toc158386299 \h </w:instrText>
             </w:r>
             <w:r>
               <w:rPr>
@@ -1865,7 +1780,7 @@
                 <w:noProof/>
                 <w:webHidden/>
               </w:rPr>
-              <w:t>10</w:t>
+              <w:t>11</w:t>
             </w:r>
             <w:r>
               <w:rPr>
@@ -1891,7 +1806,7 @@
               <w14:ligatures w14:val="standardContextual"/>
             </w:rPr>
           </w:pPr>
-          <w:hyperlink w:anchor="_Toc158285571" w:history="1">
+          <w:hyperlink w:anchor="_Toc158386300" w:history="1">
             <w:r>
               <w:rPr>
                 <w:rStyle w:val="Hyperlink"/>
@@ -1935,7 +1850,7 @@
                 <w:noProof/>
                 <w:webHidden/>
               </w:rPr>
-              <w:instrText xml:space="preserve"> PAGEREF _Toc158285571 \h </w:instrText>
+              <w:instrText xml:space="preserve"> PAGEREF _Toc158386300 \h </w:instrText>
             </w:r>
             <w:r>
               <w:rPr>
@@ -1955,7 +1870,7 @@
                 <w:noProof/>
                 <w:webHidden/>
               </w:rPr>
-              <w:t>10</w:t>
+              <w:t>11</w:t>
             </w:r>
             <w:r>
               <w:rPr>
@@ -1981,7 +1896,7 @@
               <w14:ligatures w14:val="standardContextual"/>
             </w:rPr>
           </w:pPr>
-          <w:hyperlink w:anchor="_Toc158285572" w:history="1">
+          <w:hyperlink w:anchor="_Toc158386301" w:history="1">
             <w:r>
               <w:rPr>
                 <w:rStyle w:val="Hyperlink"/>
@@ -2025,7 +1940,7 @@
                 <w:noProof/>
                 <w:webHidden/>
               </w:rPr>
-              <w:instrText xml:space="preserve"> PAGEREF _Toc158285572 \h </w:instrText>
+              <w:instrText xml:space="preserve"> PAGEREF _Toc158386301 \h </w:instrText>
             </w:r>
             <w:r>
               <w:rPr>
@@ -2045,7 +1960,7 @@
                 <w:noProof/>
                 <w:webHidden/>
               </w:rPr>
-              <w:t>10</w:t>
+              <w:t>11</w:t>
             </w:r>
             <w:r>
               <w:rPr>
@@ -2071,7 +1986,7 @@
               <w14:ligatures w14:val="standardContextual"/>
             </w:rPr>
           </w:pPr>
-          <w:hyperlink w:anchor="_Toc158285573" w:history="1">
+          <w:hyperlink w:anchor="_Toc158386302" w:history="1">
             <w:r>
               <w:rPr>
                 <w:rStyle w:val="Hyperlink"/>
@@ -2115,7 +2030,7 @@
                 <w:noProof/>
                 <w:webHidden/>
               </w:rPr>
-              <w:instrText xml:space="preserve"> PAGEREF _Toc158285573 \h </w:instrText>
+              <w:instrText xml:space="preserve"> PAGEREF _Toc158386302 \h </w:instrText>
             </w:r>
             <w:r>
               <w:rPr>
@@ -2135,7 +2050,7 @@
                 <w:noProof/>
                 <w:webHidden/>
               </w:rPr>
-              <w:t>10</w:t>
+              <w:t>11</w:t>
             </w:r>
             <w:r>
               <w:rPr>
@@ -2161,7 +2076,7 @@
               <w14:ligatures w14:val="standardContextual"/>
             </w:rPr>
           </w:pPr>
-          <w:hyperlink w:anchor="_Toc158285574" w:history="1">
+          <w:hyperlink w:anchor="_Toc158386303" w:history="1">
             <w:r>
               <w:rPr>
                 <w:rStyle w:val="Hyperlink"/>
@@ -2205,7 +2120,7 @@
                 <w:noProof/>
                 <w:webHidden/>
               </w:rPr>
-              <w:instrText xml:space="preserve"> PAGEREF _Toc158285574 \h </w:instrText>
+              <w:instrText xml:space="preserve"> PAGEREF _Toc158386303 \h </w:instrText>
             </w:r>
             <w:r>
               <w:rPr>
@@ -2225,7 +2140,7 @@
                 <w:noProof/>
                 <w:webHidden/>
               </w:rPr>
-              <w:t>11</w:t>
+              <w:t>12</w:t>
             </w:r>
             <w:r>
               <w:rPr>
@@ -2251,7 +2166,7 @@
               <w14:ligatures w14:val="standardContextual"/>
             </w:rPr>
           </w:pPr>
-          <w:hyperlink w:anchor="_Toc158285575" w:history="1">
+          <w:hyperlink w:anchor="_Toc158386304" w:history="1">
             <w:r>
               <w:rPr>
                 <w:rStyle w:val="Hyperlink"/>
@@ -2295,7 +2210,7 @@
                 <w:noProof/>
                 <w:webHidden/>
               </w:rPr>
-              <w:instrText xml:space="preserve"> PAGEREF _Toc158285575 \h </w:instrText>
+              <w:instrText xml:space="preserve"> PAGEREF _Toc158386304 \h </w:instrText>
             </w:r>
             <w:r>
               <w:rPr>
@@ -2315,7 +2230,7 @@
                 <w:noProof/>
                 <w:webHidden/>
               </w:rPr>
-              <w:t>11</w:t>
+              <w:t>12</w:t>
             </w:r>
             <w:r>
               <w:rPr>
@@ -2410,6 +2325,7 @@
         </w:rPr>
       </w:pPr>
     </w:p>
+    <w:p/>
     <w:p>
       <w:pPr>
         <w:pStyle w:val="Title"/>
@@ -3016,7 +2932,7 @@
           <w:u w:val="none"/>
         </w:rPr>
       </w:pPr>
-      <w:bookmarkStart w:id="5" w:name="_Toc158285554"/>
+      <w:bookmarkStart w:id="5" w:name="_Toc158386283"/>
       <w:r>
         <w:rPr>
           <w:u w:val="none"/>
@@ -3055,6 +2971,7 @@
         </w:rPr>
       </w:pPr>
       <w:bookmarkStart w:id="6" w:name="_Toc158285555"/>
+      <w:bookmarkStart w:id="7" w:name="_Toc158386284"/>
       <w:r>
         <w:rPr>
           <w:rFonts w:ascii="Arial Narrow" w:eastAsiaTheme="minorHAnsi" w:hAnsi="Arial Narrow" w:cstheme="minorBidi"/>
@@ -3196,6 +3113,7 @@
         <w:t>.</w:t>
       </w:r>
       <w:bookmarkEnd w:id="6"/>
+      <w:bookmarkEnd w:id="7"/>
     </w:p>
     <w:tbl>
       <w:tblPr>
@@ -3595,12 +3513,14 @@
       <w:pPr>
         <w:rPr>
           <w:rFonts w:cs="Times New Roman"/>
+          <w:color w:val="2E74B5" w:themeColor="accent1" w:themeShade="BF"/>
           <w:szCs w:val="20"/>
         </w:rPr>
       </w:pPr>
       <w:r>
         <w:rPr>
           <w:rFonts w:cs="Times New Roman"/>
+          <w:color w:val="2E74B5" w:themeColor="accent1" w:themeShade="BF"/>
           <w:szCs w:val="20"/>
         </w:rPr>
         <w:t xml:space="preserve">The AI response was not useful at all as it failed to provide any new useful extension to my current use case. </w:t>
@@ -3608,6 +3528,7 @@
       <w:r>
         <w:rPr>
           <w:rFonts w:cs="Times New Roman"/>
+          <w:color w:val="2E74B5" w:themeColor="accent1" w:themeShade="BF"/>
           <w:szCs w:val="20"/>
         </w:rPr>
         <w:t>After carefully observing the use case myself, I am convinced it has enough functionalities and features to make out a complex system design. It has many classes and objects with dependencies which would be beneficial when designing the sequence and class diagram.</w:t>
@@ -3625,7 +3546,7 @@
           <w:szCs w:val="24"/>
         </w:rPr>
       </w:pPr>
-      <w:bookmarkStart w:id="7" w:name="_Toc158285556"/>
+      <w:bookmarkStart w:id="8" w:name="_Toc158386285"/>
       <w:r>
         <w:rPr>
           <w:sz w:val="24"/>
@@ -3633,7 +3554,7 @@
         </w:rPr>
         <w:t>A 4.1 (ChatGPT regarding Selected Use Case – Revised)</w:t>
       </w:r>
-      <w:bookmarkEnd w:id="7"/>
+      <w:bookmarkEnd w:id="8"/>
     </w:p>
     <w:p>
       <w:pPr>
@@ -4165,7 +4086,7 @@
           <w:u w:val="none"/>
         </w:rPr>
       </w:pPr>
-      <w:bookmarkStart w:id="8" w:name="_Toc158285557"/>
+      <w:bookmarkStart w:id="9" w:name="_Toc158386286"/>
       <w:r>
         <w:rPr>
           <w:u w:val="none"/>
@@ -4173,7 +4094,7 @@
         <w:lastRenderedPageBreak/>
         <w:t>Sequence Diagram</w:t>
       </w:r>
-      <w:bookmarkEnd w:id="8"/>
+      <w:bookmarkEnd w:id="9"/>
     </w:p>
     <w:p>
       <w:pPr>
@@ -4192,7 +4113,8 @@
           <w:szCs w:val="20"/>
         </w:rPr>
       </w:pPr>
-      <w:bookmarkStart w:id="9" w:name="_Toc158285558"/>
+      <w:bookmarkStart w:id="10" w:name="_Toc158285558"/>
+      <w:bookmarkStart w:id="11" w:name="_Toc158386287"/>
       <w:r>
         <w:rPr>
           <w:rFonts w:ascii="Arial Narrow" w:eastAsiaTheme="minorHAnsi" w:hAnsi="Arial Narrow" w:cstheme="minorBidi"/>
@@ -4382,7 +4304,8 @@
         </w:rPr>
         <w:t>relevant.</w:t>
       </w:r>
-      <w:bookmarkEnd w:id="9"/>
+      <w:bookmarkEnd w:id="10"/>
+      <w:bookmarkEnd w:id="11"/>
     </w:p>
     <w:p>
       <w:pPr>
@@ -4394,6 +4317,7 @@
       <w:r>
         <w:rPr>
           <w:rFonts w:cs="Times New Roman"/>
+          <w:noProof/>
           <w:szCs w:val="20"/>
         </w:rPr>
         <w:drawing>
@@ -4443,11 +4367,11 @@
         <w:ind w:left="720"/>
         <w:jc w:val="center"/>
       </w:pPr>
-      <w:bookmarkStart w:id="10" w:name="_Toc158285559"/>
+      <w:bookmarkStart w:id="12" w:name="_Toc158386288"/>
       <w:r>
         <w:t>Figure 1: Sequence Diagram</w:t>
       </w:r>
-      <w:bookmarkEnd w:id="10"/>
+      <w:bookmarkEnd w:id="12"/>
     </w:p>
     <w:p/>
     <w:p>
@@ -4518,14 +4442,14 @@
           <w:u w:val="none"/>
         </w:rPr>
       </w:pPr>
-      <w:bookmarkStart w:id="11" w:name="_Toc158285560"/>
+      <w:bookmarkStart w:id="13" w:name="_Toc158386289"/>
       <w:r>
         <w:rPr>
           <w:u w:val="none"/>
         </w:rPr>
         <w:t>Class Model</w:t>
       </w:r>
-      <w:bookmarkEnd w:id="11"/>
+      <w:bookmarkEnd w:id="13"/>
     </w:p>
     <w:p>
       <w:pPr>
@@ -4783,7 +4707,41 @@
           <w:rFonts w:cs="Times New Roman"/>
           <w:szCs w:val="20"/>
         </w:rPr>
-        <w:t>.</w:t>
+        <w:drawing>
+          <wp:inline distT="0" distB="0" distL="0" distR="0" wp14:anchorId="349CEB52" wp14:editId="093056DE">
+            <wp:extent cx="6858000" cy="6184800"/>
+            <wp:effectExtent l="0" t="0" r="0" b="635"/>
+            <wp:docPr id="1565085646" name="Picture 1" descr="A diagram of a computer&#10;&#10;Description automatically generated"/>
+            <wp:cNvGraphicFramePr>
+              <a:graphicFrameLocks xmlns:a="http://schemas.openxmlformats.org/drawingml/2006/main" noChangeAspect="1"/>
+            </wp:cNvGraphicFramePr>
+            <a:graphic xmlns:a="http://schemas.openxmlformats.org/drawingml/2006/main">
+              <a:graphicData uri="http://schemas.openxmlformats.org/drawingml/2006/picture">
+                <pic:pic xmlns:pic="http://schemas.openxmlformats.org/drawingml/2006/picture">
+                  <pic:nvPicPr>
+                    <pic:cNvPr id="1565085646" name="Picture 1" descr="A diagram of a computer&#10;&#10;Description automatically generated"/>
+                    <pic:cNvPicPr/>
+                  </pic:nvPicPr>
+                  <pic:blipFill>
+                    <a:blip r:embed="rId15"/>
+                    <a:stretch>
+                      <a:fillRect/>
+                    </a:stretch>
+                  </pic:blipFill>
+                  <pic:spPr>
+                    <a:xfrm>
+                      <a:off x="0" y="0"/>
+                      <a:ext cx="6900293" cy="6222941"/>
+                    </a:xfrm>
+                    <a:prstGeom prst="rect">
+                      <a:avLst/>
+                    </a:prstGeom>
+                  </pic:spPr>
+                </pic:pic>
+              </a:graphicData>
+            </a:graphic>
+          </wp:inline>
+        </w:drawing>
       </w:r>
     </w:p>
     <w:p>
@@ -4796,11 +4754,42 @@
         <w:ind w:left="720"/>
         <w:jc w:val="center"/>
       </w:pPr>
-      <w:bookmarkStart w:id="12" w:name="_Toc158285561"/>
+      <w:bookmarkStart w:id="14" w:name="_Toc158386290"/>
       <w:r>
         <w:t>Figure 2: Class Model Diagram</w:t>
       </w:r>
-      <w:bookmarkEnd w:id="12"/>
+      <w:bookmarkEnd w:id="14"/>
+    </w:p>
+    <w:p/>
+    <w:p>
+      <w:r>
+        <w:lastRenderedPageBreak/>
+        <w:t xml:space="preserve">The class diagram illustrates the pet monitoring aspect of the system, where </w:t>
+      </w:r>
+      <w:proofErr w:type="spellStart"/>
+      <w:r>
+        <w:t>EmbeddedAI</w:t>
+      </w:r>
+      <w:proofErr w:type="spellEnd"/>
+      <w:r>
+        <w:t xml:space="preserve"> enhances functionality. It begins with a non-entity stereotype class named Design, conforming to the UML User Guide's definition of stereotypes as labels for similar classes within a specific domain, essentially creating a </w:t>
+      </w:r>
+      <w:proofErr w:type="spellStart"/>
+      <w:r>
+        <w:t>metatype</w:t>
+      </w:r>
+      <w:proofErr w:type="spellEnd"/>
+      <w:r>
+        <w:t xml:space="preserve"> [2]. The model showcases aggregation, composition, and inheritance relationships among its classes. The Detection class serves as the integration point for </w:t>
+      </w:r>
+      <w:proofErr w:type="spellStart"/>
+      <w:r>
+        <w:t>EmbeddedAI</w:t>
+      </w:r>
+      <w:proofErr w:type="spellEnd"/>
+      <w:r>
+        <w:t xml:space="preserve"> to analyze data. Further elaboration on key classes and their relationships is provided in the subsequent section.</w:t>
+      </w:r>
     </w:p>
     <w:p>
       <w:pPr>
@@ -4815,14 +4804,14 @@
           <w:u w:val="none"/>
         </w:rPr>
       </w:pPr>
-      <w:bookmarkStart w:id="13" w:name="_Toc158285562"/>
+      <w:bookmarkStart w:id="15" w:name="_Toc158386291"/>
       <w:r>
         <w:rPr>
           <w:u w:val="none"/>
         </w:rPr>
         <w:t>Documenting Classes and Relationships</w:t>
       </w:r>
-      <w:bookmarkEnd w:id="13"/>
+      <w:bookmarkEnd w:id="15"/>
     </w:p>
     <w:p>
       <w:pPr>
@@ -4998,7 +4987,7 @@
         </w:numPr>
         <w:ind w:left="576" w:hanging="576"/>
       </w:pPr>
-      <w:bookmarkStart w:id="14" w:name="_Toc158285563"/>
+      <w:bookmarkStart w:id="16" w:name="_Toc158386292"/>
       <w:r>
         <w:t xml:space="preserve">4.4.1 First Business Class Selected: </w:t>
       </w:r>
@@ -5011,7 +5000,7 @@
       <w:r>
         <w:t xml:space="preserve"> replaces this.</w:t>
       </w:r>
-      <w:bookmarkEnd w:id="14"/>
+      <w:bookmarkEnd w:id="16"/>
     </w:p>
     <w:p>
       <w:pPr>
@@ -5086,7 +5075,7 @@
         </w:numPr>
         <w:ind w:left="576" w:hanging="576"/>
       </w:pPr>
-      <w:bookmarkStart w:id="15" w:name="_Toc158285564"/>
+      <w:bookmarkStart w:id="17" w:name="_Toc158386293"/>
       <w:r>
         <w:t xml:space="preserve">4.4.2 Second Business Class Selected: </w:t>
       </w:r>
@@ -5099,7 +5088,7 @@
       <w:r>
         <w:t xml:space="preserve"> replaces this.</w:t>
       </w:r>
-      <w:bookmarkEnd w:id="15"/>
+      <w:bookmarkEnd w:id="17"/>
     </w:p>
     <w:p>
       <w:pPr>
@@ -5174,7 +5163,7 @@
         </w:numPr>
         <w:ind w:left="576" w:hanging="576"/>
       </w:pPr>
-      <w:bookmarkStart w:id="16" w:name="_Toc158285565"/>
+      <w:bookmarkStart w:id="18" w:name="_Toc158386294"/>
       <w:r>
         <w:t xml:space="preserve">4.4.3 Third Business Class Selected: </w:t>
       </w:r>
@@ -5187,7 +5176,7 @@
       <w:r>
         <w:t xml:space="preserve"> replaces this.</w:t>
       </w:r>
-      <w:bookmarkEnd w:id="16"/>
+      <w:bookmarkEnd w:id="18"/>
     </w:p>
     <w:p>
       <w:pPr>
@@ -5262,7 +5251,7 @@
         </w:numPr>
         <w:ind w:left="576" w:hanging="576"/>
       </w:pPr>
-      <w:bookmarkStart w:id="17" w:name="_Toc158285566"/>
+      <w:bookmarkStart w:id="19" w:name="_Toc158386295"/>
       <w:r>
         <w:t xml:space="preserve">4.4.4 Non-Business Class Selected: </w:t>
       </w:r>
@@ -5275,7 +5264,7 @@
       <w:r>
         <w:t xml:space="preserve"> replaces this.</w:t>
       </w:r>
-      <w:bookmarkEnd w:id="17"/>
+      <w:bookmarkEnd w:id="19"/>
     </w:p>
     <w:p>
       <w:pPr>
@@ -5395,6 +5384,10 @@
         </w:rPr>
       </w:pPr>
     </w:p>
+    <w:p/>
+    <w:p/>
+    <w:p/>
+    <w:p/>
     <w:p>
       <w:pPr>
         <w:pStyle w:val="Heading1"/>
@@ -5409,7 +5402,7 @@
           <w:shd w:val="clear" w:color="auto" w:fill="FFFFFF"/>
         </w:rPr>
       </w:pPr>
-      <w:bookmarkStart w:id="18" w:name="_Toc158285567"/>
+      <w:bookmarkStart w:id="20" w:name="_Toc158386296"/>
       <w:r>
         <w:rPr>
           <w:rFonts w:ascii="Times New Roman" w:hAnsi="Times New Roman" w:cs="Times New Roman"/>
@@ -5419,9 +5412,10 @@
           <w:bdr w:val="none" w:sz="0" w:space="0" w:color="auto" w:frame="1"/>
           <w:shd w:val="clear" w:color="auto" w:fill="FFFFFF"/>
         </w:rPr>
+        <w:lastRenderedPageBreak/>
         <w:t>Appendix</w:t>
       </w:r>
-      <w:bookmarkEnd w:id="18"/>
+      <w:bookmarkEnd w:id="20"/>
     </w:p>
     <w:p>
       <w:pPr>
@@ -6094,16 +6088,7 @@
                 <w:color w:val="000000"/>
                 <w:szCs w:val="24"/>
               </w:rPr>
-              <w:t xml:space="preserve">System initiates AI-enabled pet monitoring functionalities, including </w:t>
-            </w:r>
-            <w:r>
-              <w:rPr>
-                <w:rFonts w:cs="Times New Roman"/>
-                <w:color w:val="000000"/>
-                <w:szCs w:val="24"/>
-              </w:rPr>
-              <w:lastRenderedPageBreak/>
-              <w:t>smart cameras, motion sensors, and environmental sensors, to track pet movements and behaviors.</w:t>
+              <w:t>System initiates AI-enabled pet monitoring functionalities, including smart cameras, motion sensors, and environmental sensors, to track pet movements and behaviors.</w:t>
             </w:r>
           </w:p>
         </w:tc>
@@ -6130,7 +6115,6 @@
                 <w:color w:val="000000"/>
                 <w:szCs w:val="24"/>
               </w:rPr>
-              <w:lastRenderedPageBreak/>
               <w:t>2</w:t>
             </w:r>
           </w:p>
@@ -6177,7 +6161,16 @@
                 <w:color w:val="000000"/>
                 <w:szCs w:val="24"/>
               </w:rPr>
-              <w:t>System utilizes AI algorithms to detect pet movements, sounds, or irregular behaviors, and sends real-time alerts and notifications to the pet owner's mobile device.</w:t>
+              <w:t xml:space="preserve">System utilizes AI algorithms to detect pet movements, sounds, or irregular behaviors, and sends real-time alerts </w:t>
+            </w:r>
+            <w:r>
+              <w:rPr>
+                <w:rFonts w:cs="Times New Roman"/>
+                <w:color w:val="000000"/>
+                <w:szCs w:val="24"/>
+              </w:rPr>
+              <w:lastRenderedPageBreak/>
+              <w:t>and notifications to the pet owner's mobile device.</w:t>
             </w:r>
           </w:p>
         </w:tc>
@@ -6204,6 +6197,7 @@
                 <w:color w:val="000000"/>
                 <w:szCs w:val="24"/>
               </w:rPr>
+              <w:lastRenderedPageBreak/>
               <w:t>3</w:t>
             </w:r>
           </w:p>
@@ -6508,7 +6502,7 @@
           <w:shd w:val="clear" w:color="auto" w:fill="FFFFFF"/>
         </w:rPr>
       </w:pPr>
-      <w:bookmarkStart w:id="19" w:name="_Toc158285568"/>
+      <w:bookmarkStart w:id="21" w:name="_Toc158386297"/>
       <w:r>
         <w:rPr>
           <w:rFonts w:ascii="Times New Roman" w:hAnsi="Times New Roman" w:cs="Times New Roman"/>
@@ -6520,7 +6514,7 @@
         </w:rPr>
         <w:t>References</w:t>
       </w:r>
-      <w:bookmarkEnd w:id="19"/>
+      <w:bookmarkEnd w:id="21"/>
     </w:p>
     <w:p>
       <w:pPr>
@@ -6529,7 +6523,7 @@
           <w:color w:val="808080" w:themeColor="background1" w:themeShade="80"/>
         </w:rPr>
       </w:pPr>
-      <w:bookmarkStart w:id="20" w:name="_Hlk55927678"/>
+      <w:bookmarkStart w:id="22" w:name="_Hlk55927678"/>
       <w:r>
         <w:rPr>
           <w:rFonts w:ascii="Arial Narrow" w:hAnsi="Arial Narrow" w:cs="Times New Roman"/>
@@ -6629,7 +6623,7 @@
         <w:t xml:space="preserve">  </w:t>
       </w:r>
     </w:p>
-    <w:bookmarkEnd w:id="20"/>
+    <w:bookmarkEnd w:id="22"/>
     <w:p>
       <w:pPr>
         <w:pStyle w:val="NormalWeb"/>
@@ -6654,6 +6648,41 @@
       <w:r>
         <w:t>.</w:t>
       </w:r>
+    </w:p>
+    <w:p>
+      <w:pPr>
+        <w:pStyle w:val="NormalWeb"/>
+        <w:spacing w:after="60"/>
+      </w:pPr>
+      <w:r>
+        <w:t xml:space="preserve">[2] </w:t>
+      </w:r>
+      <w:proofErr w:type="spellStart"/>
+      <w:r>
+        <w:t>Booch</w:t>
+      </w:r>
+      <w:proofErr w:type="spellEnd"/>
+      <w:r>
+        <w:t xml:space="preserve"> G, Rumbaugh, J, Jacobson I (2014). The Unified Modeling Language User Guide. Upper Saddle River, NJ: Addison-Wesley.</w:t>
+      </w:r>
+    </w:p>
+    <w:p>
+      <w:pPr>
+        <w:pStyle w:val="NormalWeb"/>
+        <w:spacing w:after="60"/>
+      </w:pPr>
+    </w:p>
+    <w:p>
+      <w:pPr>
+        <w:pStyle w:val="NormalWeb"/>
+        <w:spacing w:after="60"/>
+      </w:pPr>
+    </w:p>
+    <w:p>
+      <w:pPr>
+        <w:pStyle w:val="NormalWeb"/>
+        <w:spacing w:after="60"/>
+      </w:pPr>
     </w:p>
     <w:p>
       <w:pPr>
@@ -6663,11 +6692,12 @@
           <w:numId w:val="0"/>
         </w:numPr>
       </w:pPr>
-      <w:bookmarkStart w:id="21" w:name="_Toc158285569"/>
-      <w:r>
+      <w:bookmarkStart w:id="23" w:name="_Toc158386298"/>
+      <w:r>
+        <w:lastRenderedPageBreak/>
         <w:t>Evaluation</w:t>
       </w:r>
-      <w:bookmarkEnd w:id="21"/>
+      <w:bookmarkEnd w:id="23"/>
     </w:p>
     <w:p>
       <w:pPr>
@@ -6696,7 +6726,6 @@
         <w:rPr>
           <w:noProof/>
         </w:rPr>
-        <w:lastRenderedPageBreak/>
         <w:drawing>
           <wp:inline distT="0" distB="0" distL="0" distR="0" wp14:anchorId="5E0F8942" wp14:editId="151198D9">
             <wp:extent cx="5943600" cy="5507355"/>
@@ -6715,7 +6744,7 @@
                     </pic:cNvPicPr>
                   </pic:nvPicPr>
                   <pic:blipFill>
-                    <a:blip r:embed="rId15"/>
+                    <a:blip r:embed="rId16"/>
                     <a:stretch>
                       <a:fillRect/>
                     </a:stretch>
@@ -6769,8 +6798,8 @@
           <w:szCs w:val="24"/>
         </w:rPr>
       </w:pPr>
-      <w:bookmarkStart w:id="22" w:name="_Hlk54727219"/>
-      <w:bookmarkStart w:id="23" w:name="_Hlk55639245"/>
+      <w:bookmarkStart w:id="24" w:name="_Hlk54727219"/>
+      <w:bookmarkStart w:id="25" w:name="_Hlk55639245"/>
       <w:r>
         <w:rPr>
           <w:rFonts w:ascii="Arial Narrow" w:hAnsi="Arial Narrow"/>
@@ -6805,7 +6834,7 @@
         </w:rPr>
         <w:t xml:space="preserve"> your solution.</w:t>
       </w:r>
-      <w:bookmarkEnd w:id="22"/>
+      <w:bookmarkEnd w:id="24"/>
     </w:p>
     <w:p>
       <w:pPr>
@@ -6819,8 +6848,8 @@
           <w:u w:val="none"/>
         </w:rPr>
       </w:pPr>
-      <w:bookmarkStart w:id="24" w:name="_Toc158285570"/>
-      <w:bookmarkEnd w:id="23"/>
+      <w:bookmarkStart w:id="26" w:name="_Toc158386299"/>
+      <w:bookmarkEnd w:id="25"/>
       <w:r>
         <w:rPr>
           <w:u w:val="none"/>
@@ -6853,17 +6882,17 @@
         </w:rPr>
         <w:t>lease replace these with a copy of your Assignment 3 (Term Project Part 1).</w:t>
       </w:r>
-      <w:bookmarkEnd w:id="24"/>
+      <w:bookmarkEnd w:id="26"/>
     </w:p>
     <w:p>
       <w:pPr>
         <w:pStyle w:val="Heading2"/>
       </w:pPr>
-      <w:bookmarkStart w:id="25" w:name="_Toc158285571"/>
+      <w:bookmarkStart w:id="27" w:name="_Toc158386300"/>
       <w:r>
         <w:t>Overall Assignment Notes</w:t>
       </w:r>
-      <w:bookmarkEnd w:id="25"/>
+      <w:bookmarkEnd w:id="27"/>
     </w:p>
     <w:p>
       <w:pPr>
@@ -7117,11 +7146,11 @@
       <w:pPr>
         <w:pStyle w:val="Heading2"/>
       </w:pPr>
-      <w:bookmarkStart w:id="26" w:name="_Toc158285572"/>
+      <w:bookmarkStart w:id="28" w:name="_Toc158386301"/>
       <w:r>
         <w:t>Use Cases</w:t>
       </w:r>
-      <w:bookmarkEnd w:id="26"/>
+      <w:bookmarkEnd w:id="28"/>
     </w:p>
     <w:p>
       <w:pPr>
@@ -7272,7 +7301,7 @@
         </w:rPr>
         <w:t xml:space="preserve"> </w:t>
       </w:r>
-      <w:bookmarkStart w:id="27" w:name="_Hlk55929807"/>
+      <w:bookmarkStart w:id="29" w:name="_Hlk55929807"/>
     </w:p>
     <w:p>
       <w:pPr>
@@ -7297,7 +7326,7 @@
         </w:rPr>
         <w:t>The use case needs to show appropriate sequence (actor/system), branching needs to be minimal within alternate steps. Clear understanding in difference between constraints and pre-conditions.  The use case itself should follow one path as best as possible.</w:t>
       </w:r>
-      <w:bookmarkEnd w:id="27"/>
+      <w:bookmarkEnd w:id="29"/>
     </w:p>
     <w:p>
       <w:pPr>
@@ -7409,11 +7438,11 @@
       <w:pPr>
         <w:pStyle w:val="Heading2"/>
       </w:pPr>
-      <w:bookmarkStart w:id="28" w:name="_Toc158285573"/>
+      <w:bookmarkStart w:id="30" w:name="_Toc158386302"/>
       <w:r>
         <w:t>Class and Sequence diagrams</w:t>
       </w:r>
-      <w:bookmarkEnd w:id="28"/>
+      <w:bookmarkEnd w:id="30"/>
     </w:p>
     <w:p>
       <w:pPr>
@@ -7879,7 +7908,7 @@
           <w:sz w:val="20"/>
         </w:rPr>
       </w:pPr>
-      <w:bookmarkStart w:id="29" w:name="_Hlk55938297"/>
+      <w:bookmarkStart w:id="31" w:name="_Hlk55938297"/>
       <w:r>
         <w:rPr>
           <w:rFonts w:ascii="Arial Narrow" w:hAnsi="Arial Narrow"/>
@@ -7906,7 +7935,7 @@
         </w:rPr>
         <w:t xml:space="preserve"> no overlapping lines, no non-polished designs).  </w:t>
       </w:r>
-      <w:bookmarkEnd w:id="29"/>
+      <w:bookmarkEnd w:id="31"/>
       <w:r>
         <w:rPr>
           <w:rFonts w:ascii="Arial Narrow" w:hAnsi="Arial Narrow"/>
@@ -8183,14 +8212,14 @@
       <w:pPr>
         <w:pStyle w:val="Heading2"/>
       </w:pPr>
-      <w:bookmarkStart w:id="30" w:name="_Toc158285574"/>
+      <w:bookmarkStart w:id="32" w:name="_Toc158386303"/>
       <w:r>
         <w:t xml:space="preserve">Specific to </w:t>
       </w:r>
       <w:r>
         <w:t>Class Model</w:t>
       </w:r>
-      <w:bookmarkEnd w:id="30"/>
+      <w:bookmarkEnd w:id="32"/>
     </w:p>
     <w:p>
       <w:pPr>
@@ -8494,14 +8523,14 @@
       <w:pPr>
         <w:pStyle w:val="Heading2"/>
       </w:pPr>
-      <w:bookmarkStart w:id="31" w:name="_Toc158285575"/>
+      <w:bookmarkStart w:id="33" w:name="_Toc158386304"/>
       <w:r>
         <w:t>Specific to</w:t>
       </w:r>
       <w:r>
         <w:t xml:space="preserve"> Sequence Diagram</w:t>
       </w:r>
-      <w:bookmarkEnd w:id="31"/>
+      <w:bookmarkEnd w:id="33"/>
       <w:r>
         <w:t xml:space="preserve"> </w:t>
       </w:r>
@@ -8823,7 +8852,7 @@
       </w:pPr>
     </w:p>
     <w:sectPr>
-      <w:footerReference w:type="default" r:id="rId16"/>
+      <w:footerReference w:type="default" r:id="rId17"/>
       <w:pgSz w:w="12240" w:h="15840"/>
       <w:pgMar w:top="720" w:right="720" w:bottom="720" w:left="720" w:header="720" w:footer="720" w:gutter="0"/>
       <w:pgNumType w:start="0"/>
@@ -14177,6 +14206,7 @@
     <w:rsid w:val="006B2667"/>
     <w:rsid w:val="00D10DAE"/>
     <w:rsid w:val="00EC1DF4"/>
+    <w:rsid w:val="00ED5BB3"/>
     <w:rsid w:val="00F16CBF"/>
   </w:rsids>
   <m:mathPr>
@@ -14916,15 +14946,21 @@
 </file>
 
 <file path=customXml/item2.xml><?xml version="1.0" encoding="utf-8"?>
-<?mso-contentType ?>
-<FormTemplates xmlns="http://schemas.microsoft.com/sharepoint/v3/contenttype/forms">
-  <Display>DocumentLibraryForm</Display>
-  <Edit>DocumentLibraryForm</Edit>
-  <New>DocumentLibraryForm</New>
-</FormTemplates>
+<p:properties xmlns:p="http://schemas.microsoft.com/office/2006/metadata/properties" xmlns:xsi="http://www.w3.org/2001/XMLSchema-instance" xmlns:pc="http://schemas.microsoft.com/office/infopath/2007/PartnerControls">
+  <documentManagement>
+    <lcf76f155ced4ddcb4097134ff3c332f xmlns="836958e8-e4a1-4e8a-b060-9cf82d8c62c9">
+      <Terms xmlns="http://schemas.microsoft.com/office/infopath/2007/PartnerControls"/>
+    </lcf76f155ced4ddcb4097134ff3c332f>
+    <TaxCatchAll xmlns="9f954a46-ab4f-4ef1-b72b-8f7e89c4546f" xsi:nil="true"/>
+  </documentManagement>
+</p:properties>
 </file>
 
 <file path=customXml/item3.xml><?xml version="1.0" encoding="utf-8"?>
+<b:Sources xmlns:b="http://schemas.openxmlformats.org/officeDocument/2006/bibliography" xmlns="http://schemas.openxmlformats.org/officeDocument/2006/bibliography" SelectedStyle="\APASixthEditionOfficeOnline.xsl" StyleName="APA" Version="6"/>
+</file>
+
+<file path=customXml/item4.xml><?xml version="1.0" encoding="utf-8"?>
 <ct:contentTypeSchema xmlns:ct="http://schemas.microsoft.com/office/2006/metadata/contentType" xmlns:ma="http://schemas.microsoft.com/office/2006/metadata/properties/metaAttributes" ct:_="" ma:_="" ma:contentTypeName="Document" ma:contentTypeID="0x0101008C3B3DA25413CC4BABEA74144452FCC1" ma:contentTypeVersion="14" ma:contentTypeDescription="Create a new document." ma:contentTypeScope="" ma:versionID="21ad863c29a2dff229bfccb34ece30e5">
   <xsd:schema xmlns:xsd="http://www.w3.org/2001/XMLSchema" xmlns:xs="http://www.w3.org/2001/XMLSchema" xmlns:p="http://schemas.microsoft.com/office/2006/metadata/properties" xmlns:ns2="836958e8-e4a1-4e8a-b060-9cf82d8c62c9" xmlns:ns3="9f954a46-ab4f-4ef1-b72b-8f7e89c4546f" targetNamespace="http://schemas.microsoft.com/office/2006/metadata/properties" ma:root="true" ma:fieldsID="311c14b8c7519a049965b8d630bfa8b3" ns2:_="" ns3:_="">
     <xsd:import namespace="836958e8-e4a1-4e8a-b060-9cf82d8c62c9"/>
@@ -15139,19 +15175,13 @@
 </ct:contentTypeSchema>
 </file>
 
-<file path=customXml/item4.xml><?xml version="1.0" encoding="utf-8"?>
-<b:Sources xmlns:b="http://schemas.openxmlformats.org/officeDocument/2006/bibliography" xmlns="http://schemas.openxmlformats.org/officeDocument/2006/bibliography" SelectedStyle="\APASixthEditionOfficeOnline.xsl" StyleName="APA" Version="6"/>
-</file>
-
 <file path=customXml/item5.xml><?xml version="1.0" encoding="utf-8"?>
-<p:properties xmlns:p="http://schemas.microsoft.com/office/2006/metadata/properties" xmlns:xsi="http://www.w3.org/2001/XMLSchema-instance" xmlns:pc="http://schemas.microsoft.com/office/infopath/2007/PartnerControls">
-  <documentManagement>
-    <lcf76f155ced4ddcb4097134ff3c332f xmlns="836958e8-e4a1-4e8a-b060-9cf82d8c62c9">
-      <Terms xmlns="http://schemas.microsoft.com/office/infopath/2007/PartnerControls"/>
-    </lcf76f155ced4ddcb4097134ff3c332f>
-    <TaxCatchAll xmlns="9f954a46-ab4f-4ef1-b72b-8f7e89c4546f" xsi:nil="true"/>
-  </documentManagement>
-</p:properties>
+<?mso-contentType ?>
+<FormTemplates xmlns="http://schemas.microsoft.com/sharepoint/v3/contenttype/forms">
+  <Display>DocumentLibraryForm</Display>
+  <Edit>DocumentLibraryForm</Edit>
+  <New>DocumentLibraryForm</New>
+</FormTemplates>
 </file>
 
 <file path=customXml/itemProps1.xml><?xml version="1.0" encoding="utf-8"?>
@@ -15163,14 +15193,25 @@
 </file>
 
 <file path=customXml/itemProps2.xml><?xml version="1.0" encoding="utf-8"?>
-<ds:datastoreItem xmlns:ds="http://schemas.openxmlformats.org/officeDocument/2006/customXml" ds:itemID="{11D495AE-00B0-45EF-A8CE-7DF84361CD4D}">
+<ds:datastoreItem xmlns:ds="http://schemas.openxmlformats.org/officeDocument/2006/customXml" ds:itemID="{4F5D7882-BBD8-43D6-9733-25D181FF5BF6}">
   <ds:schemaRefs>
-    <ds:schemaRef ds:uri="http://schemas.microsoft.com/sharepoint/v3/contenttype/forms"/>
+    <ds:schemaRef ds:uri="http://schemas.microsoft.com/office/2006/metadata/properties"/>
+    <ds:schemaRef ds:uri="http://schemas.microsoft.com/office/infopath/2007/PartnerControls"/>
+    <ds:schemaRef ds:uri="836958e8-e4a1-4e8a-b060-9cf82d8c62c9"/>
+    <ds:schemaRef ds:uri="9f954a46-ab4f-4ef1-b72b-8f7e89c4546f"/>
   </ds:schemaRefs>
 </ds:datastoreItem>
 </file>
 
 <file path=customXml/itemProps3.xml><?xml version="1.0" encoding="utf-8"?>
+<ds:datastoreItem xmlns:ds="http://schemas.openxmlformats.org/officeDocument/2006/customXml" ds:itemID="{E703514A-BBD9-4999-9FEB-1B0BA0FD6CA6}">
+  <ds:schemaRefs>
+    <ds:schemaRef ds:uri="http://schemas.openxmlformats.org/officeDocument/2006/bibliography"/>
+  </ds:schemaRefs>
+</ds:datastoreItem>
+</file>
+
+<file path=customXml/itemProps4.xml><?xml version="1.0" encoding="utf-8"?>
 <ds:datastoreItem xmlns:ds="http://schemas.openxmlformats.org/officeDocument/2006/customXml" ds:itemID="{D7B924CF-2232-46B8-9EB9-2B1AA24BBA82}">
   <ds:schemaRefs>
     <ds:schemaRef ds:uri="http://schemas.microsoft.com/office/2006/metadata/contentType"/>
@@ -15189,21 +15230,10 @@
 </ds:datastoreItem>
 </file>
 
-<file path=customXml/itemProps4.xml><?xml version="1.0" encoding="utf-8"?>
-<ds:datastoreItem xmlns:ds="http://schemas.openxmlformats.org/officeDocument/2006/customXml" ds:itemID="{E703514A-BBD9-4999-9FEB-1B0BA0FD6CA6}">
+<file path=customXml/itemProps5.xml><?xml version="1.0" encoding="utf-8"?>
+<ds:datastoreItem xmlns:ds="http://schemas.openxmlformats.org/officeDocument/2006/customXml" ds:itemID="{11D495AE-00B0-45EF-A8CE-7DF84361CD4D}">
   <ds:schemaRefs>
-    <ds:schemaRef ds:uri="http://schemas.openxmlformats.org/officeDocument/2006/bibliography"/>
-  </ds:schemaRefs>
-</ds:datastoreItem>
-</file>
-
-<file path=customXml/itemProps5.xml><?xml version="1.0" encoding="utf-8"?>
-<ds:datastoreItem xmlns:ds="http://schemas.openxmlformats.org/officeDocument/2006/customXml" ds:itemID="{4F5D7882-BBD8-43D6-9733-25D181FF5BF6}">
-  <ds:schemaRefs>
-    <ds:schemaRef ds:uri="http://schemas.microsoft.com/office/2006/metadata/properties"/>
-    <ds:schemaRef ds:uri="http://schemas.microsoft.com/office/infopath/2007/PartnerControls"/>
-    <ds:schemaRef ds:uri="836958e8-e4a1-4e8a-b060-9cf82d8c62c9"/>
-    <ds:schemaRef ds:uri="9f954a46-ab4f-4ef1-b72b-8f7e89c4546f"/>
+    <ds:schemaRef ds:uri="http://schemas.microsoft.com/sharepoint/v3/contenttype/forms"/>
   </ds:schemaRefs>
 </ds:datastoreItem>
 </file>
</xml_diff>